<commit_message>
Users can only complete a survey which requires their EN once now
</commit_message>
<xml_diff>
--- a/Survey_ASP/docs/SurveyOnlineManual.docx
+++ b/Survey_ASP/docs/SurveyOnlineManual.docx
@@ -25,8 +25,8 @@
         <w:tblLook w:val="04A0" w:firstRow="1" w:lastRow="0" w:firstColumn="1" w:lastColumn="0" w:noHBand="0" w:noVBand="1"/>
       </w:tblPr>
       <w:tblGrid>
-        <w:gridCol w:w="7266"/>
-        <w:gridCol w:w="2310"/>
+        <w:gridCol w:w="7296"/>
+        <w:gridCol w:w="2280"/>
       </w:tblGrid>
       <w:tr>
         <w:tc>
@@ -48,18 +48,18 @@
                 <w:szCs w:val="36"/>
               </w:rPr>
               <w:drawing>
-                <wp:anchor distT="0" distB="0" distL="114300" distR="114300" simplePos="0" relativeHeight="251658240" behindDoc="0" locked="0" layoutInCell="1" allowOverlap="1" wp14:anchorId="0504F142" wp14:editId="29A83157">
+                <wp:anchor distT="0" distB="0" distL="114300" distR="114300" simplePos="0" relativeHeight="251673600" behindDoc="0" locked="0" layoutInCell="1" allowOverlap="1">
                   <wp:simplePos x="0" y="0"/>
                   <wp:positionH relativeFrom="column">
-                    <wp:posOffset>139700</wp:posOffset>
+                    <wp:posOffset>222250</wp:posOffset>
                   </wp:positionH>
                   <wp:positionV relativeFrom="paragraph">
-                    <wp:posOffset>179705</wp:posOffset>
+                    <wp:posOffset>173355</wp:posOffset>
                   </wp:positionV>
-                  <wp:extent cx="4044950" cy="2177415"/>
-                  <wp:effectExtent l="0" t="0" r="0" b="0"/>
+                  <wp:extent cx="3789045" cy="2186305"/>
+                  <wp:effectExtent l="0" t="0" r="1905" b="4445"/>
                   <wp:wrapTopAndBottom/>
-                  <wp:docPr id="1" name="Picture 1"/>
+                  <wp:docPr id="16" name="Picture 16"/>
                   <wp:cNvGraphicFramePr>
                     <a:graphicFrameLocks xmlns:a="http://schemas.openxmlformats.org/drawingml/2006/main" noChangeAspect="1"/>
                   </wp:cNvGraphicFramePr>
@@ -67,10 +67,10 @@
                     <a:graphicData uri="http://schemas.openxmlformats.org/drawingml/2006/picture">
                       <pic:pic xmlns:pic="http://schemas.openxmlformats.org/drawingml/2006/picture">
                         <pic:nvPicPr>
-                          <pic:cNvPr id="0" name="2A8D047.tmp"/>
+                          <pic:cNvPr id="0" name="15C447A.tmp"/>
                           <pic:cNvPicPr/>
                         </pic:nvPicPr>
-                        <pic:blipFill>
+                        <pic:blipFill rotWithShape="1">
                           <a:blip r:embed="rId5" cstate="print">
                             <a:extLst>
                               <a:ext uri="{28A0092B-C50C-407E-A947-70E740481C1C}">
@@ -78,18 +78,25 @@
                               </a:ext>
                             </a:extLst>
                           </a:blip>
-                          <a:stretch>
-                            <a:fillRect/>
-                          </a:stretch>
+                          <a:srcRect l="5766" r="6362"/>
+                          <a:stretch/>
                         </pic:blipFill>
-                        <pic:spPr>
+                        <pic:spPr bwMode="auto">
                           <a:xfrm>
                             <a:off x="0" y="0"/>
-                            <a:ext cx="4044950" cy="2177415"/>
+                            <a:ext cx="3789045" cy="2186305"/>
                           </a:xfrm>
                           <a:prstGeom prst="rect">
                             <a:avLst/>
                           </a:prstGeom>
+                          <a:ln>
+                            <a:noFill/>
+                          </a:ln>
+                          <a:extLst>
+                            <a:ext uri="{53640926-AAD7-44D8-BBD7-CCE9431645EC}">
+                              <a14:shadowObscured xmlns:a14="http://schemas.microsoft.com/office/drawing/2010/main"/>
+                            </a:ext>
+                          </a:extLst>
                         </pic:spPr>
                       </pic:pic>
                     </a:graphicData>
@@ -127,31 +134,67 @@
                 <w:sz w:val="20"/>
                 <w:szCs w:val="20"/>
               </w:rPr>
-              <w:t>LOGIN</w:t>
-            </w:r>
-            <w:r>
-              <w:rPr>
-                <w:b/>
-                <w:bCs/>
-                <w:sz w:val="20"/>
-                <w:szCs w:val="20"/>
-              </w:rPr>
-              <w:t xml:space="preserve"> PAGE</w:t>
-            </w:r>
-          </w:p>
-          <w:p>
-            <w:pPr>
-              <w:rPr>
-                <w:sz w:val="20"/>
-                <w:szCs w:val="20"/>
-              </w:rPr>
-            </w:pPr>
-            <w:r>
-              <w:rPr>
-                <w:sz w:val="20"/>
-                <w:szCs w:val="20"/>
-              </w:rPr>
-              <w:t>Click on the login button to fill in your details</w:t>
+              <w:t>INDEX PAGE</w:t>
+            </w:r>
+          </w:p>
+          <w:p>
+            <w:pPr>
+              <w:rPr>
+                <w:sz w:val="20"/>
+                <w:szCs w:val="20"/>
+              </w:rPr>
+            </w:pPr>
+            <w:r>
+              <w:rPr>
+                <w:sz w:val="20"/>
+                <w:szCs w:val="20"/>
+              </w:rPr>
+              <w:t>If you are an admin, click on admin login</w:t>
+            </w:r>
+          </w:p>
+          <w:p>
+            <w:pPr>
+              <w:rPr>
+                <w:sz w:val="20"/>
+                <w:szCs w:val="20"/>
+              </w:rPr>
+            </w:pPr>
+            <w:r>
+              <w:rPr>
+                <w:sz w:val="20"/>
+                <w:szCs w:val="20"/>
+              </w:rPr>
+              <w:t>If you are a user, click on Go</w:t>
+            </w:r>
+          </w:p>
+          <w:p>
+            <w:pPr>
+              <w:rPr>
+                <w:sz w:val="20"/>
+                <w:szCs w:val="20"/>
+              </w:rPr>
+            </w:pPr>
+            <w:r>
+              <w:rPr>
+                <w:sz w:val="20"/>
+                <w:szCs w:val="20"/>
+              </w:rPr>
+              <w:t>Click on Manual to download the manual</w:t>
+            </w:r>
+          </w:p>
+          <w:p>
+            <w:pPr>
+              <w:rPr>
+                <w:sz w:val="20"/>
+                <w:szCs w:val="20"/>
+              </w:rPr>
+            </w:pPr>
+            <w:r>
+              <w:rPr>
+                <w:sz w:val="20"/>
+                <w:szCs w:val="20"/>
+              </w:rPr>
+              <w:t>Click on Process Flow to see the process flow for this project</w:t>
             </w:r>
           </w:p>
         </w:tc>
@@ -176,18 +219,18 @@
                 <w:szCs w:val="36"/>
               </w:rPr>
               <w:drawing>
-                <wp:anchor distT="0" distB="0" distL="114300" distR="114300" simplePos="0" relativeHeight="251659264" behindDoc="0" locked="0" layoutInCell="1" allowOverlap="1" wp14:anchorId="4857D84E" wp14:editId="6D11F223">
+                <wp:anchor distT="0" distB="0" distL="114300" distR="114300" simplePos="0" relativeHeight="251674624" behindDoc="0" locked="0" layoutInCell="1" allowOverlap="1">
                   <wp:simplePos x="0" y="0"/>
                   <wp:positionH relativeFrom="column">
-                    <wp:posOffset>140970</wp:posOffset>
+                    <wp:posOffset>173990</wp:posOffset>
                   </wp:positionH>
                   <wp:positionV relativeFrom="paragraph">
-                    <wp:posOffset>85725</wp:posOffset>
+                    <wp:posOffset>163830</wp:posOffset>
                   </wp:positionV>
-                  <wp:extent cx="4044950" cy="2174875"/>
-                  <wp:effectExtent l="0" t="0" r="0" b="0"/>
+                  <wp:extent cx="3968750" cy="2130425"/>
+                  <wp:effectExtent l="0" t="0" r="0" b="3175"/>
                   <wp:wrapTopAndBottom/>
-                  <wp:docPr id="2" name="Picture 2"/>
+                  <wp:docPr id="17" name="Picture 17"/>
                   <wp:cNvGraphicFramePr>
                     <a:graphicFrameLocks xmlns:a="http://schemas.openxmlformats.org/drawingml/2006/main" noChangeAspect="1"/>
                   </wp:cNvGraphicFramePr>
@@ -195,7 +238,7 @@
                     <a:graphicData uri="http://schemas.openxmlformats.org/drawingml/2006/picture">
                       <pic:pic xmlns:pic="http://schemas.openxmlformats.org/drawingml/2006/picture">
                         <pic:nvPicPr>
-                          <pic:cNvPr id="0" name="2A8B227.tmp"/>
+                          <pic:cNvPr id="0" name="15C1DA.tmp"/>
                           <pic:cNvPicPr/>
                         </pic:nvPicPr>
                         <pic:blipFill>
@@ -213,7 +256,7 @@
                         <pic:spPr>
                           <a:xfrm>
                             <a:off x="0" y="0"/>
-                            <a:ext cx="4044950" cy="2174875"/>
+                            <a:ext cx="3968750" cy="2130425"/>
                           </a:xfrm>
                           <a:prstGeom prst="rect">
                             <a:avLst/>
@@ -272,6 +315,13 @@
               </w:rPr>
               <w:t>Fill in your Employee Number and password.</w:t>
             </w:r>
+            <w:r>
+              <w:rPr>
+                <w:sz w:val="20"/>
+                <w:szCs w:val="20"/>
+              </w:rPr>
+              <w:t xml:space="preserve"> (For Admins only)</w:t>
+            </w:r>
           </w:p>
         </w:tc>
       </w:tr>
@@ -295,7 +345,7 @@
                 <w:szCs w:val="36"/>
               </w:rPr>
               <w:drawing>
-                <wp:anchor distT="0" distB="0" distL="114300" distR="114300" simplePos="0" relativeHeight="251660288" behindDoc="0" locked="0" layoutInCell="1" allowOverlap="1" wp14:anchorId="546C98CD" wp14:editId="652ECF2E">
+                <wp:anchor distT="0" distB="0" distL="114300" distR="114300" simplePos="0" relativeHeight="251660288" behindDoc="0" locked="0" layoutInCell="1" allowOverlap="1" wp14:anchorId="6724C2A8" wp14:editId="084C86B8">
                   <wp:simplePos x="0" y="0"/>
                   <wp:positionH relativeFrom="column">
                     <wp:posOffset>142875</wp:posOffset>
@@ -389,7 +439,7 @@
                 <w:sz w:val="20"/>
                 <w:szCs w:val="20"/>
               </w:rPr>
-              <w:t>Hover over the icon in the top right corner to see your EN, name and status (User or Admin).</w:t>
+              <w:t>Hover over the icon in the top right corner to see your EN, name and status (Admin).</w:t>
             </w:r>
           </w:p>
           <w:p>
@@ -482,18 +532,18 @@
               </w:rPr>
               <w:lastRenderedPageBreak/>
               <w:drawing>
-                <wp:anchor distT="0" distB="0" distL="114300" distR="114300" simplePos="0" relativeHeight="251661312" behindDoc="0" locked="0" layoutInCell="1" allowOverlap="1">
+                <wp:anchor distT="0" distB="0" distL="114300" distR="114300" simplePos="0" relativeHeight="251675648" behindDoc="0" locked="0" layoutInCell="1" allowOverlap="1">
                   <wp:simplePos x="0" y="0"/>
                   <wp:positionH relativeFrom="column">
-                    <wp:posOffset>71120</wp:posOffset>
+                    <wp:posOffset>86360</wp:posOffset>
                   </wp:positionH>
                   <wp:positionV relativeFrom="paragraph">
-                    <wp:posOffset>342265</wp:posOffset>
+                    <wp:posOffset>493395</wp:posOffset>
                   </wp:positionV>
-                  <wp:extent cx="4232910" cy="2098675"/>
-                  <wp:effectExtent l="0" t="0" r="0" b="0"/>
+                  <wp:extent cx="4307840" cy="2091055"/>
+                  <wp:effectExtent l="0" t="0" r="0" b="4445"/>
                   <wp:wrapTopAndBottom/>
-                  <wp:docPr id="4" name="Picture 4"/>
+                  <wp:docPr id="18" name="Picture 18"/>
                   <wp:cNvGraphicFramePr>
                     <a:graphicFrameLocks xmlns:a="http://schemas.openxmlformats.org/drawingml/2006/main" noChangeAspect="1"/>
                   </wp:cNvGraphicFramePr>
@@ -501,7 +551,7 @@
                     <a:graphicData uri="http://schemas.openxmlformats.org/drawingml/2006/picture">
                       <pic:pic xmlns:pic="http://schemas.openxmlformats.org/drawingml/2006/picture">
                         <pic:nvPicPr>
-                          <pic:cNvPr id="0" name="2A84781.tmp"/>
+                          <pic:cNvPr id="0" name="15C2352.tmp"/>
                           <pic:cNvPicPr/>
                         </pic:nvPicPr>
                         <pic:blipFill>
@@ -519,7 +569,7 @@
                         <pic:spPr>
                           <a:xfrm>
                             <a:off x="0" y="0"/>
-                            <a:ext cx="4232910" cy="2098675"/>
+                            <a:ext cx="4307840" cy="2091055"/>
                           </a:xfrm>
                           <a:prstGeom prst="rect">
                             <a:avLst/>
@@ -620,6 +670,21 @@
                 <w:sz w:val="20"/>
                 <w:szCs w:val="20"/>
               </w:rPr>
+              <w:t>Choose whether you want to record the EN of the users taking the survey. If you tick the box, users’ responses will not be anonymous.</w:t>
+            </w:r>
+          </w:p>
+          <w:p>
+            <w:pPr>
+              <w:rPr>
+                <w:sz w:val="20"/>
+                <w:szCs w:val="20"/>
+              </w:rPr>
+            </w:pPr>
+            <w:r>
+              <w:rPr>
+                <w:sz w:val="20"/>
+                <w:szCs w:val="20"/>
+              </w:rPr>
               <w:t>Click on ‘Add a Section’ to add a section to your survey.</w:t>
             </w:r>
           </w:p>
@@ -690,18 +755,18 @@
                 <w:szCs w:val="36"/>
               </w:rPr>
               <w:drawing>
-                <wp:anchor distT="0" distB="0" distL="114300" distR="114300" simplePos="0" relativeHeight="251662336" behindDoc="0" locked="0" layoutInCell="1" allowOverlap="1">
+                <wp:anchor distT="0" distB="0" distL="114300" distR="114300" simplePos="0" relativeHeight="251676672" behindDoc="0" locked="0" layoutInCell="1" allowOverlap="1">
                   <wp:simplePos x="0" y="0"/>
                   <wp:positionH relativeFrom="column">
-                    <wp:posOffset>70485</wp:posOffset>
+                    <wp:posOffset>86360</wp:posOffset>
                   </wp:positionH>
                   <wp:positionV relativeFrom="paragraph">
-                    <wp:posOffset>128270</wp:posOffset>
+                    <wp:posOffset>261620</wp:posOffset>
                   </wp:positionV>
-                  <wp:extent cx="4317365" cy="2163445"/>
-                  <wp:effectExtent l="0" t="0" r="6985" b="8255"/>
+                  <wp:extent cx="4230370" cy="2027555"/>
+                  <wp:effectExtent l="0" t="0" r="0" b="0"/>
                   <wp:wrapTopAndBottom/>
-                  <wp:docPr id="5" name="Picture 5"/>
+                  <wp:docPr id="19" name="Picture 19"/>
                   <wp:cNvGraphicFramePr>
                     <a:graphicFrameLocks xmlns:a="http://schemas.openxmlformats.org/drawingml/2006/main" noChangeAspect="1"/>
                   </wp:cNvGraphicFramePr>
@@ -709,7 +774,7 @@
                     <a:graphicData uri="http://schemas.openxmlformats.org/drawingml/2006/picture">
                       <pic:pic xmlns:pic="http://schemas.openxmlformats.org/drawingml/2006/picture">
                         <pic:nvPicPr>
-                          <pic:cNvPr id="0" name="2A8E03E.tmp"/>
+                          <pic:cNvPr id="0" name="15CF4FE.tmp"/>
                           <pic:cNvPicPr/>
                         </pic:nvPicPr>
                         <pic:blipFill>
@@ -727,7 +792,7 @@
                         <pic:spPr>
                           <a:xfrm>
                             <a:off x="0" y="0"/>
-                            <a:ext cx="4317365" cy="2163445"/>
+                            <a:ext cx="4230370" cy="2027555"/>
                           </a:xfrm>
                           <a:prstGeom prst="rect">
                             <a:avLst/>
@@ -843,15 +908,13 @@
               </w:rPr>
               <w:t xml:space="preserve">Once you have chosen an answer type, you cannot change your </w:t>
             </w:r>
-            <w:proofErr w:type="gramStart"/>
-            <w:r>
-              <w:rPr>
-                <w:sz w:val="20"/>
-                <w:szCs w:val="20"/>
-              </w:rPr>
-              <w:t>option,</w:t>
-            </w:r>
-            <w:proofErr w:type="gramEnd"/>
+            <w:r>
+              <w:rPr>
+                <w:sz w:val="20"/>
+                <w:szCs w:val="20"/>
+              </w:rPr>
+              <w:t>option;</w:t>
+            </w:r>
             <w:r>
               <w:rPr>
                 <w:sz w:val="20"/>
@@ -883,7 +946,7 @@
               </w:rPr>
               <w:lastRenderedPageBreak/>
               <w:drawing>
-                <wp:anchor distT="0" distB="0" distL="114300" distR="114300" simplePos="0" relativeHeight="251663360" behindDoc="0" locked="0" layoutInCell="1" allowOverlap="1">
+                <wp:anchor distT="0" distB="0" distL="114300" distR="114300" simplePos="0" relativeHeight="251663360" behindDoc="0" locked="0" layoutInCell="1" allowOverlap="1" wp14:anchorId="0FFDF235" wp14:editId="1C4199F9">
                   <wp:simplePos x="0" y="0"/>
                   <wp:positionH relativeFrom="column">
                     <wp:posOffset>71120</wp:posOffset>
@@ -1044,7 +1107,7 @@
                 <w:szCs w:val="36"/>
               </w:rPr>
               <w:drawing>
-                <wp:anchor distT="0" distB="0" distL="114300" distR="114300" simplePos="0" relativeHeight="251664384" behindDoc="0" locked="0" layoutInCell="1" allowOverlap="1">
+                <wp:anchor distT="0" distB="0" distL="114300" distR="114300" simplePos="0" relativeHeight="251664384" behindDoc="0" locked="0" layoutInCell="1" allowOverlap="1" wp14:anchorId="117145FC" wp14:editId="41969489">
                   <wp:simplePos x="0" y="0"/>
                   <wp:positionH relativeFrom="column">
                     <wp:posOffset>71120</wp:posOffset>
@@ -1206,7 +1269,7 @@
                 <w:szCs w:val="36"/>
               </w:rPr>
               <w:drawing>
-                <wp:anchor distT="0" distB="0" distL="114300" distR="114300" simplePos="0" relativeHeight="251665408" behindDoc="0" locked="0" layoutInCell="1" allowOverlap="1">
+                <wp:anchor distT="0" distB="0" distL="114300" distR="114300" simplePos="0" relativeHeight="251665408" behindDoc="0" locked="0" layoutInCell="1" allowOverlap="1" wp14:anchorId="646CC99E" wp14:editId="3C7FA7F6">
                   <wp:simplePos x="0" y="0"/>
                   <wp:positionH relativeFrom="column">
                     <wp:posOffset>74295</wp:posOffset>
@@ -1422,7 +1485,7 @@
               </w:rPr>
               <w:lastRenderedPageBreak/>
               <w:drawing>
-                <wp:anchor distT="0" distB="0" distL="114300" distR="114300" simplePos="0" relativeHeight="251672576" behindDoc="0" locked="0" layoutInCell="1" allowOverlap="1">
+                <wp:anchor distT="0" distB="0" distL="114300" distR="114300" simplePos="0" relativeHeight="251672576" behindDoc="0" locked="0" layoutInCell="1" allowOverlap="1" wp14:anchorId="73116FDA" wp14:editId="7EFCF840">
                   <wp:simplePos x="0" y="0"/>
                   <wp:positionH relativeFrom="column">
                     <wp:posOffset>134620</wp:posOffset>
@@ -1491,7 +1554,7 @@
                 <w:szCs w:val="36"/>
               </w:rPr>
               <w:drawing>
-                <wp:anchor distT="0" distB="0" distL="114300" distR="114300" simplePos="0" relativeHeight="251666432" behindDoc="0" locked="0" layoutInCell="1" allowOverlap="1">
+                <wp:anchor distT="0" distB="0" distL="114300" distR="114300" simplePos="0" relativeHeight="251666432" behindDoc="0" locked="0" layoutInCell="1" allowOverlap="1" wp14:anchorId="49CCAB68" wp14:editId="4BD88DDF">
                   <wp:simplePos x="0" y="0"/>
                   <wp:positionH relativeFrom="column">
                     <wp:posOffset>134620</wp:posOffset>
@@ -1661,7 +1724,7 @@
               </w:rPr>
               <w:lastRenderedPageBreak/>
               <w:drawing>
-                <wp:anchor distT="0" distB="0" distL="114300" distR="114300" simplePos="0" relativeHeight="251668480" behindDoc="0" locked="0" layoutInCell="1" allowOverlap="1">
+                <wp:anchor distT="0" distB="0" distL="114300" distR="114300" simplePos="0" relativeHeight="251668480" behindDoc="0" locked="0" layoutInCell="1" allowOverlap="1" wp14:anchorId="62327828" wp14:editId="4538905D">
                   <wp:simplePos x="0" y="0"/>
                   <wp:positionH relativeFrom="column">
                     <wp:posOffset>428625</wp:posOffset>
@@ -1728,7 +1791,7 @@
                 <w:szCs w:val="36"/>
               </w:rPr>
               <w:drawing>
-                <wp:anchor distT="0" distB="0" distL="114300" distR="114300" simplePos="0" relativeHeight="251667456" behindDoc="0" locked="0" layoutInCell="1" allowOverlap="1">
+                <wp:anchor distT="0" distB="0" distL="114300" distR="114300" simplePos="0" relativeHeight="251667456" behindDoc="0" locked="0" layoutInCell="1" allowOverlap="1" wp14:anchorId="260726F7" wp14:editId="7B6E89C6">
                   <wp:simplePos x="0" y="0"/>
                   <wp:positionH relativeFrom="column">
                     <wp:posOffset>54610</wp:posOffset>
@@ -1839,8 +1902,6 @@
             </w:r>
           </w:p>
         </w:tc>
-        <w:bookmarkStart w:id="0" w:name="_GoBack"/>
-        <w:bookmarkEnd w:id="0"/>
       </w:tr>
       <w:tr>
         <w:tc>
@@ -1862,18 +1923,18 @@
                 <w:szCs w:val="36"/>
               </w:rPr>
               <w:drawing>
-                <wp:anchor distT="0" distB="0" distL="114300" distR="114300" simplePos="0" relativeHeight="251669504" behindDoc="0" locked="0" layoutInCell="1" allowOverlap="1">
+                <wp:anchor distT="0" distB="0" distL="114300" distR="114300" simplePos="0" relativeHeight="251677696" behindDoc="0" locked="0" layoutInCell="1" allowOverlap="1">
                   <wp:simplePos x="0" y="0"/>
                   <wp:positionH relativeFrom="column">
-                    <wp:posOffset>38735</wp:posOffset>
+                    <wp:posOffset>12700</wp:posOffset>
                   </wp:positionH>
                   <wp:positionV relativeFrom="paragraph">
-                    <wp:posOffset>152400</wp:posOffset>
+                    <wp:posOffset>325120</wp:posOffset>
                   </wp:positionV>
-                  <wp:extent cx="4258310" cy="2066925"/>
-                  <wp:effectExtent l="0" t="0" r="8890" b="9525"/>
+                  <wp:extent cx="4404995" cy="2225040"/>
+                  <wp:effectExtent l="0" t="0" r="0" b="3810"/>
                   <wp:wrapTopAndBottom/>
-                  <wp:docPr id="12" name="Picture 12"/>
+                  <wp:docPr id="20" name="Picture 20"/>
                   <wp:cNvGraphicFramePr>
                     <a:graphicFrameLocks xmlns:a="http://schemas.openxmlformats.org/drawingml/2006/main" noChangeAspect="1"/>
                   </wp:cNvGraphicFramePr>
@@ -1881,7 +1942,7 @@
                     <a:graphicData uri="http://schemas.openxmlformats.org/drawingml/2006/picture">
                       <pic:pic xmlns:pic="http://schemas.openxmlformats.org/drawingml/2006/picture">
                         <pic:nvPicPr>
-                          <pic:cNvPr id="0" name="2A85AD1.tmp"/>
+                          <pic:cNvPr id="0" name="15C4C6.tmp"/>
                           <pic:cNvPicPr/>
                         </pic:nvPicPr>
                         <pic:blipFill>
@@ -1899,7 +1960,7 @@
                         <pic:spPr>
                           <a:xfrm>
                             <a:off x="0" y="0"/>
-                            <a:ext cx="4258310" cy="2066925"/>
+                            <a:ext cx="4404995" cy="2225040"/>
                           </a:xfrm>
                           <a:prstGeom prst="rect">
                             <a:avLst/>
@@ -1969,6 +2030,21 @@
                 <w:sz w:val="20"/>
                 <w:szCs w:val="20"/>
               </w:rPr>
+              <w:t>If you click on ‘Go’ from the index page, it will lead you to this page.</w:t>
+            </w:r>
+          </w:p>
+          <w:p>
+            <w:pPr>
+              <w:rPr>
+                <w:sz w:val="20"/>
+                <w:szCs w:val="20"/>
+              </w:rPr>
+            </w:pPr>
+            <w:r>
+              <w:rPr>
+                <w:sz w:val="20"/>
+                <w:szCs w:val="20"/>
+              </w:rPr>
               <w:t>This page has a list of all surveys that are open and that you have not completed yet.</w:t>
             </w:r>
           </w:p>
@@ -1999,23 +2075,55 @@
                 <w:sz w:val="20"/>
                 <w:szCs w:val="20"/>
               </w:rPr>
-              <w:t>Click on ‘logout’ to logout.</w:t>
-            </w:r>
-          </w:p>
-          <w:p>
-            <w:pPr>
-              <w:rPr>
-                <w:sz w:val="20"/>
-                <w:szCs w:val="20"/>
-              </w:rPr>
-            </w:pPr>
-            <w:r>
-              <w:rPr>
-                <w:sz w:val="20"/>
-                <w:szCs w:val="20"/>
-              </w:rPr>
-              <w:t>If you are an admin, there will be a ‘Back’ button which you can click to go back to admin home page.</w:t>
-            </w:r>
+              <w:t xml:space="preserve">If you are an admin, there will be a ‘logout’ button. </w:t>
+            </w:r>
+          </w:p>
+          <w:p>
+            <w:pPr>
+              <w:rPr>
+                <w:sz w:val="20"/>
+                <w:szCs w:val="20"/>
+              </w:rPr>
+            </w:pPr>
+            <w:r>
+              <w:rPr>
+                <w:sz w:val="20"/>
+                <w:szCs w:val="20"/>
+              </w:rPr>
+              <w:t xml:space="preserve">If you are an admin, clicking ‘Back will take you to </w:t>
+            </w:r>
+            <w:proofErr w:type="spellStart"/>
+            <w:r>
+              <w:rPr>
+                <w:sz w:val="20"/>
+                <w:szCs w:val="20"/>
+              </w:rPr>
+              <w:t>adminHome</w:t>
+            </w:r>
+            <w:proofErr w:type="spellEnd"/>
+            <w:r>
+              <w:rPr>
+                <w:sz w:val="20"/>
+                <w:szCs w:val="20"/>
+              </w:rPr>
+              <w:t xml:space="preserve">, </w:t>
+            </w:r>
+            <w:r>
+              <w:rPr>
+                <w:sz w:val="20"/>
+                <w:szCs w:val="20"/>
+              </w:rPr>
+              <w:lastRenderedPageBreak/>
+              <w:t>otherwise it will take you to the index page.</w:t>
+            </w:r>
+          </w:p>
+          <w:p>
+            <w:pPr>
+              <w:rPr>
+                <w:sz w:val="20"/>
+                <w:szCs w:val="20"/>
+              </w:rPr>
+            </w:pPr>
           </w:p>
         </w:tc>
       </w:tr>
@@ -2028,30 +2136,31 @@
             <w:pPr>
               <w:jc w:val="center"/>
               <w:rPr>
-                <w:sz w:val="28"/>
-                <w:szCs w:val="36"/>
-              </w:rPr>
-            </w:pPr>
-            <w:r>
-              <w:rPr>
                 <w:noProof/>
                 <w:sz w:val="28"/>
                 <w:szCs w:val="36"/>
               </w:rPr>
+            </w:pPr>
+            <w:r>
+              <w:rPr>
+                <w:noProof/>
+                <w:sz w:val="28"/>
+                <w:szCs w:val="36"/>
+              </w:rPr>
               <w:lastRenderedPageBreak/>
               <w:drawing>
-                <wp:anchor distT="0" distB="0" distL="114300" distR="114300" simplePos="0" relativeHeight="251670528" behindDoc="0" locked="0" layoutInCell="1" allowOverlap="1">
+                <wp:anchor distT="0" distB="0" distL="114300" distR="114300" simplePos="0" relativeHeight="251678720" behindDoc="0" locked="0" layoutInCell="1" allowOverlap="1">
                   <wp:simplePos x="0" y="0"/>
                   <wp:positionH relativeFrom="column">
-                    <wp:posOffset>-16510</wp:posOffset>
+                    <wp:posOffset>142240</wp:posOffset>
                   </wp:positionH>
                   <wp:positionV relativeFrom="paragraph">
-                    <wp:posOffset>184150</wp:posOffset>
+                    <wp:posOffset>122555</wp:posOffset>
                   </wp:positionV>
-                  <wp:extent cx="4476115" cy="2295525"/>
-                  <wp:effectExtent l="0" t="0" r="635" b="9525"/>
+                  <wp:extent cx="4135120" cy="2019300"/>
+                  <wp:effectExtent l="0" t="0" r="0" b="0"/>
                   <wp:wrapTopAndBottom/>
-                  <wp:docPr id="13" name="Picture 13"/>
+                  <wp:docPr id="21" name="Picture 21"/>
                   <wp:cNvGraphicFramePr>
                     <a:graphicFrameLocks xmlns:a="http://schemas.openxmlformats.org/drawingml/2006/main" noChangeAspect="1"/>
                   </wp:cNvGraphicFramePr>
@@ -2059,7 +2168,7 @@
                     <a:graphicData uri="http://schemas.openxmlformats.org/drawingml/2006/picture">
                       <pic:pic xmlns:pic="http://schemas.openxmlformats.org/drawingml/2006/picture">
                         <pic:nvPicPr>
-                          <pic:cNvPr id="0" name="2A845CA.tmp"/>
+                          <pic:cNvPr id="0" name="15C5BEB.tmp"/>
                           <pic:cNvPicPr/>
                         </pic:nvPicPr>
                         <pic:blipFill>
@@ -2077,7 +2186,7 @@
                         <pic:spPr>
                           <a:xfrm>
                             <a:off x="0" y="0"/>
-                            <a:ext cx="4476115" cy="2295525"/>
+                            <a:ext cx="4135120" cy="2019300"/>
                           </a:xfrm>
                           <a:prstGeom prst="rect">
                             <a:avLst/>
@@ -2106,63 +2215,72 @@
             <w:pPr>
               <w:jc w:val="center"/>
               <w:rPr>
-                <w:sz w:val="20"/>
-                <w:szCs w:val="20"/>
-              </w:rPr>
-            </w:pPr>
-            <w:r>
-              <w:rPr>
                 <w:b/>
                 <w:bCs/>
                 <w:sz w:val="20"/>
                 <w:szCs w:val="20"/>
               </w:rPr>
-              <w:t>SURVEY</w:t>
-            </w:r>
-          </w:p>
-          <w:p>
-            <w:pPr>
-              <w:rPr>
-                <w:sz w:val="20"/>
-                <w:szCs w:val="20"/>
-              </w:rPr>
-            </w:pPr>
-            <w:r>
-              <w:rPr>
-                <w:sz w:val="20"/>
-                <w:szCs w:val="20"/>
-              </w:rPr>
-              <w:t xml:space="preserve">On this page you can answer the survey. </w:t>
-            </w:r>
-          </w:p>
-          <w:p>
-            <w:pPr>
-              <w:rPr>
-                <w:sz w:val="20"/>
-                <w:szCs w:val="20"/>
-              </w:rPr>
-            </w:pPr>
-            <w:r>
-              <w:rPr>
-                <w:sz w:val="20"/>
-                <w:szCs w:val="20"/>
-              </w:rPr>
-              <w:t>Click ‘Back’ to go back to the page with the list of surveys you can answer.</w:t>
-            </w:r>
-          </w:p>
-          <w:p>
-            <w:pPr>
-              <w:rPr>
-                <w:sz w:val="20"/>
-                <w:szCs w:val="20"/>
-              </w:rPr>
-            </w:pPr>
-            <w:r>
-              <w:rPr>
-                <w:sz w:val="20"/>
-                <w:szCs w:val="20"/>
-              </w:rPr>
-              <w:t>Click ‘Save’ to save your response to this survey. Make sure you are done before you press save as you cannot change your answers after.</w:t>
+            </w:pPr>
+            <w:r>
+              <w:rPr>
+                <w:b/>
+                <w:bCs/>
+                <w:sz w:val="20"/>
+                <w:szCs w:val="20"/>
+              </w:rPr>
+              <w:t>EN REQUIRED LOGIN PAGE</w:t>
+            </w:r>
+          </w:p>
+          <w:p>
+            <w:pPr>
+              <w:rPr>
+                <w:sz w:val="20"/>
+                <w:szCs w:val="20"/>
+              </w:rPr>
+            </w:pPr>
+            <w:r>
+              <w:rPr>
+                <w:sz w:val="20"/>
+                <w:szCs w:val="20"/>
+              </w:rPr>
+              <w:t>Some surveys require the user’s EN. If you click on a survey that requires your EN, you will come to this page. Fill in your En and password.</w:t>
+            </w:r>
+          </w:p>
+          <w:p>
+            <w:pPr>
+              <w:rPr>
+                <w:sz w:val="20"/>
+                <w:szCs w:val="20"/>
+              </w:rPr>
+            </w:pPr>
+            <w:r>
+              <w:rPr>
+                <w:sz w:val="20"/>
+                <w:szCs w:val="20"/>
+              </w:rPr>
+              <w:t>Click ‘Back’ to go back to the ‘User Survey List’ page.</w:t>
+            </w:r>
+          </w:p>
+          <w:p>
+            <w:pPr>
+              <w:rPr>
+                <w:sz w:val="20"/>
+                <w:szCs w:val="20"/>
+              </w:rPr>
+            </w:pPr>
+            <w:r>
+              <w:rPr>
+                <w:sz w:val="20"/>
+                <w:szCs w:val="20"/>
+              </w:rPr>
+              <w:t>Click Login to go answer the survey</w:t>
+            </w:r>
+            <w:r>
+              <w:rPr>
+                <w:sz w:val="20"/>
+                <w:szCs w:val="20"/>
+              </w:rPr>
+              <w:t>.</w:t>
             </w:r>
           </w:p>
         </w:tc>
@@ -2187,18 +2305,18 @@
                 <w:szCs w:val="36"/>
               </w:rPr>
               <w:drawing>
-                <wp:anchor distT="0" distB="0" distL="114300" distR="114300" simplePos="0" relativeHeight="251671552" behindDoc="0" locked="0" layoutInCell="1" allowOverlap="1">
+                <wp:anchor distT="0" distB="0" distL="114300" distR="114300" simplePos="0" relativeHeight="251679744" behindDoc="0" locked="0" layoutInCell="1" allowOverlap="1">
                   <wp:simplePos x="0" y="0"/>
                   <wp:positionH relativeFrom="column">
-                    <wp:posOffset>46990</wp:posOffset>
+                    <wp:posOffset>-8890</wp:posOffset>
                   </wp:positionH>
                   <wp:positionV relativeFrom="paragraph">
-                    <wp:posOffset>144145</wp:posOffset>
+                    <wp:posOffset>146050</wp:posOffset>
                   </wp:positionV>
-                  <wp:extent cx="4319270" cy="2178050"/>
-                  <wp:effectExtent l="0" t="0" r="5080" b="0"/>
+                  <wp:extent cx="4420870" cy="2115820"/>
+                  <wp:effectExtent l="0" t="0" r="0" b="0"/>
                   <wp:wrapTopAndBottom/>
-                  <wp:docPr id="14" name="Picture 14"/>
+                  <wp:docPr id="22" name="Picture 22"/>
                   <wp:cNvGraphicFramePr>
                     <a:graphicFrameLocks xmlns:a="http://schemas.openxmlformats.org/drawingml/2006/main" noChangeAspect="1"/>
                   </wp:cNvGraphicFramePr>
@@ -2206,7 +2324,7 @@
                     <a:graphicData uri="http://schemas.openxmlformats.org/drawingml/2006/picture">
                       <pic:pic xmlns:pic="http://schemas.openxmlformats.org/drawingml/2006/picture">
                         <pic:nvPicPr>
-                          <pic:cNvPr id="0" name="2A8AF5.tmp"/>
+                          <pic:cNvPr id="0" name="15CBA24.tmp"/>
                           <pic:cNvPicPr/>
                         </pic:nvPicPr>
                         <pic:blipFill>
@@ -2224,7 +2342,7 @@
                         <pic:spPr>
                           <a:xfrm>
                             <a:off x="0" y="0"/>
-                            <a:ext cx="4319270" cy="2178050"/>
+                            <a:ext cx="4420870" cy="2115820"/>
                           </a:xfrm>
                           <a:prstGeom prst="rect">
                             <a:avLst/>
@@ -2264,6 +2382,153 @@
                 <w:sz w:val="20"/>
                 <w:szCs w:val="20"/>
               </w:rPr>
+              <w:t>SURVEY</w:t>
+            </w:r>
+          </w:p>
+          <w:p>
+            <w:pPr>
+              <w:rPr>
+                <w:sz w:val="20"/>
+                <w:szCs w:val="20"/>
+              </w:rPr>
+            </w:pPr>
+            <w:r>
+              <w:rPr>
+                <w:sz w:val="20"/>
+                <w:szCs w:val="20"/>
+              </w:rPr>
+              <w:t xml:space="preserve">On this page you can answer the survey. </w:t>
+            </w:r>
+          </w:p>
+          <w:p>
+            <w:pPr>
+              <w:rPr>
+                <w:sz w:val="20"/>
+                <w:szCs w:val="20"/>
+              </w:rPr>
+            </w:pPr>
+            <w:r>
+              <w:rPr>
+                <w:sz w:val="20"/>
+                <w:szCs w:val="20"/>
+              </w:rPr>
+              <w:t>Click ‘Back’ to go back to the page with the list of surveys you can answer.</w:t>
+            </w:r>
+          </w:p>
+          <w:p>
+            <w:pPr>
+              <w:rPr>
+                <w:sz w:val="20"/>
+                <w:szCs w:val="20"/>
+              </w:rPr>
+            </w:pPr>
+            <w:r>
+              <w:rPr>
+                <w:sz w:val="20"/>
+                <w:szCs w:val="20"/>
+              </w:rPr>
+              <w:t>Click ‘Save’ to save your response to this survey. Make sure you are done before you press save as you cannot change your answers after.</w:t>
+            </w:r>
+          </w:p>
+        </w:tc>
+      </w:tr>
+      <w:tr>
+        <w:tc>
+          <w:tcPr>
+            <w:tcW w:w="7218" w:type="dxa"/>
+          </w:tcPr>
+          <w:p>
+            <w:pPr>
+              <w:jc w:val="center"/>
+              <w:rPr>
+                <w:sz w:val="28"/>
+                <w:szCs w:val="36"/>
+              </w:rPr>
+            </w:pPr>
+            <w:r>
+              <w:rPr>
+                <w:noProof/>
+                <w:sz w:val="28"/>
+                <w:szCs w:val="36"/>
+              </w:rPr>
+              <w:drawing>
+                <wp:anchor distT="0" distB="0" distL="114300" distR="114300" simplePos="0" relativeHeight="251680768" behindDoc="0" locked="0" layoutInCell="1" allowOverlap="1">
+                  <wp:simplePos x="0" y="0"/>
+                  <wp:positionH relativeFrom="column">
+                    <wp:posOffset>-8890</wp:posOffset>
+                  </wp:positionH>
+                  <wp:positionV relativeFrom="paragraph">
+                    <wp:posOffset>105410</wp:posOffset>
+                  </wp:positionV>
+                  <wp:extent cx="4491990" cy="2256155"/>
+                  <wp:effectExtent l="0" t="0" r="3810" b="0"/>
+                  <wp:wrapTopAndBottom/>
+                  <wp:docPr id="23" name="Picture 23"/>
+                  <wp:cNvGraphicFramePr>
+                    <a:graphicFrameLocks xmlns:a="http://schemas.openxmlformats.org/drawingml/2006/main" noChangeAspect="1"/>
+                  </wp:cNvGraphicFramePr>
+                  <a:graphic xmlns:a="http://schemas.openxmlformats.org/drawingml/2006/main">
+                    <a:graphicData uri="http://schemas.openxmlformats.org/drawingml/2006/picture">
+                      <pic:pic xmlns:pic="http://schemas.openxmlformats.org/drawingml/2006/picture">
+                        <pic:nvPicPr>
+                          <pic:cNvPr id="0" name="15C9E5B.tmp"/>
+                          <pic:cNvPicPr/>
+                        </pic:nvPicPr>
+                        <pic:blipFill>
+                          <a:blip r:embed="rId20" cstate="print">
+                            <a:extLst>
+                              <a:ext uri="{28A0092B-C50C-407E-A947-70E740481C1C}">
+                                <a14:useLocalDpi xmlns:a14="http://schemas.microsoft.com/office/drawing/2010/main" val="0"/>
+                              </a:ext>
+                            </a:extLst>
+                          </a:blip>
+                          <a:stretch>
+                            <a:fillRect/>
+                          </a:stretch>
+                        </pic:blipFill>
+                        <pic:spPr>
+                          <a:xfrm>
+                            <a:off x="0" y="0"/>
+                            <a:ext cx="4491990" cy="2256155"/>
+                          </a:xfrm>
+                          <a:prstGeom prst="rect">
+                            <a:avLst/>
+                          </a:prstGeom>
+                        </pic:spPr>
+                      </pic:pic>
+                    </a:graphicData>
+                  </a:graphic>
+                  <wp14:sizeRelH relativeFrom="page">
+                    <wp14:pctWidth>0</wp14:pctWidth>
+                  </wp14:sizeRelH>
+                  <wp14:sizeRelV relativeFrom="page">
+                    <wp14:pctHeight>0</wp14:pctHeight>
+                  </wp14:sizeRelV>
+                </wp:anchor>
+              </w:drawing>
+            </w:r>
+          </w:p>
+        </w:tc>
+        <w:tc>
+          <w:tcPr>
+            <w:tcW w:w="2358" w:type="dxa"/>
+            <w:vAlign w:val="center"/>
+          </w:tcPr>
+          <w:p>
+            <w:pPr>
+              <w:jc w:val="center"/>
+              <w:rPr>
+                <w:sz w:val="20"/>
+                <w:szCs w:val="20"/>
+              </w:rPr>
+            </w:pPr>
+            <w:r>
+              <w:rPr>
+                <w:b/>
+                <w:bCs/>
+                <w:sz w:val="20"/>
+                <w:szCs w:val="20"/>
+              </w:rPr>
               <w:t>SURVEY COMPLETE</w:t>
             </w:r>
           </w:p>
@@ -2304,6 +2569,15 @@
                 <w:szCs w:val="20"/>
               </w:rPr>
             </w:pPr>
+            <w:r>
+              <w:rPr>
+                <w:sz w:val="20"/>
+                <w:szCs w:val="20"/>
+              </w:rPr>
+              <w:t xml:space="preserve">If the survey required your EN, there will be a logout button. </w:t>
+            </w:r>
+            <w:bookmarkStart w:id="0" w:name="_GoBack"/>
+            <w:bookmarkEnd w:id="0"/>
             <w:r>
               <w:rPr>
                 <w:sz w:val="20"/>

</xml_diff>